<commit_message>
v1.8 modify word document
</commit_message>
<xml_diff>
--- a/使用说明.docx
+++ b/使用说明.docx
@@ -1347,7 +1347,7 @@
           <v:shape id="_x0000_i1025" type="#_x0000_t75" style="width:301.6pt;height:389.5pt" o:ole="">
             <v:imagedata r:id="rId8" o:title=""/>
           </v:shape>
-          <o:OLEObject Type="Embed" ProgID="Visio.Drawing.15" ShapeID="_x0000_i1025" DrawAspect="Content" ObjectID="_1716036812" r:id="rId9"/>
+          <o:OLEObject Type="Embed" ProgID="Visio.Drawing.15" ShapeID="_x0000_i1025" DrawAspect="Content" ObjectID="_1717339387" r:id="rId9"/>
         </w:object>
       </w:r>
     </w:p>
@@ -1365,6 +1365,451 @@
     <w:p>
       <w:pPr>
         <w:pStyle w:val="3"/>
+        <w:rPr>
+          <w:rFonts w:hint="eastAsia"/>
+        </w:rPr>
+      </w:pPr>
+      <w:r>
+        <w:t>基本步骤</w:t>
+      </w:r>
+    </w:p>
+    <w:p>
+      <w:pPr>
+        <w:pStyle w:val="4"/>
+      </w:pPr>
+      <w:r>
+        <w:t>编译</w:t>
+      </w:r>
+      <w:r>
+        <w:rPr>
+          <w:rFonts w:hint="eastAsia"/>
+        </w:rPr>
+        <w:t>ROS</w:t>
+      </w:r>
+      <w:r>
+        <w:rPr>
+          <w:rFonts w:hint="eastAsia"/>
+        </w:rPr>
+        <w:t>环境</w:t>
+      </w:r>
+    </w:p>
+    <w:p>
+      <w:pPr>
+        <w:rPr>
+          <w:rFonts w:hint="eastAsia"/>
+        </w:rPr>
+      </w:pPr>
+      <w:r>
+        <w:t>将两个实验包上传到</w:t>
+      </w:r>
+      <w:r>
+        <w:rPr>
+          <w:rFonts w:hint="eastAsia"/>
+        </w:rPr>
+        <w:t>/home/zonesion/</w:t>
+      </w:r>
+      <w:r>
+        <w:t>catkin_ws/src</w:t>
+      </w:r>
+      <w:r>
+        <w:t>中，然后使用如下命令编译</w:t>
+      </w:r>
+    </w:p>
+    <w:tbl>
+      <w:tblPr>
+        <w:tblStyle w:val="ab"/>
+        <w:tblW w:w="12758" w:type="dxa"/>
+        <w:shd w:val="clear" w:color="auto" w:fill="D9D9D9" w:themeFill="background1" w:themeFillShade="D9"/>
+        <w:tblLook w:val="04A0" w:firstRow="1" w:lastRow="0" w:firstColumn="1" w:lastColumn="0" w:noHBand="0" w:noVBand="1"/>
+      </w:tblPr>
+      <w:tblGrid>
+        <w:gridCol w:w="12758"/>
+      </w:tblGrid>
+      <w:tr>
+        <w:tc>
+          <w:tcPr>
+            <w:tcW w:w="12758" w:type="dxa"/>
+            <w:tcBorders>
+              <w:top w:val="nil"/>
+              <w:left w:val="nil"/>
+              <w:bottom w:val="nil"/>
+              <w:right w:val="nil"/>
+            </w:tcBorders>
+            <w:shd w:val="clear" w:color="auto" w:fill="F2F2F2" w:themeFill="background1" w:themeFillShade="F2"/>
+          </w:tcPr>
+          <w:p>
+            <w:pPr>
+              <w:pStyle w:val="ac"/>
+              <w:rPr>
+                <w:b/>
+              </w:rPr>
+            </w:pPr>
+            <w:r>
+              <w:rPr>
+                <w:b/>
+              </w:rPr>
+              <w:t>zonesion@rk3399:~$ cd ~/catkin_ws/</w:t>
+            </w:r>
+          </w:p>
+          <w:p>
+            <w:pPr>
+              <w:pStyle w:val="ac"/>
+            </w:pPr>
+            <w:r>
+              <w:rPr>
+                <w:b/>
+              </w:rPr>
+              <w:t>zonesion@rk3399:~/catkin_ws$ catkin_make</w:t>
+            </w:r>
+          </w:p>
+        </w:tc>
+      </w:tr>
+    </w:tbl>
+    <w:p>
+      <w:pPr>
+        <w:rPr>
+          <w:rFonts w:hint="eastAsia"/>
+        </w:rPr>
+      </w:pPr>
+    </w:p>
+    <w:p>
+      <w:pPr>
+        <w:pStyle w:val="4"/>
+      </w:pPr>
+      <w:r>
+        <w:rPr>
+          <w:rFonts w:hint="eastAsia"/>
+        </w:rPr>
+        <w:t>桌面快捷方式</w:t>
+      </w:r>
+    </w:p>
+    <w:p>
+      <w:r>
+        <w:rPr>
+          <w:noProof/>
+        </w:rPr>
+        <w:drawing>
+          <wp:inline distT="0" distB="0" distL="0" distR="0" wp14:anchorId="4838C6CA" wp14:editId="452F1E28">
+            <wp:extent cx="8086725" cy="1994535"/>
+            <wp:effectExtent l="0" t="0" r="9525" b="5715"/>
+            <wp:docPr id="22" name="图片 22"/>
+            <wp:cNvGraphicFramePr>
+              <a:graphicFrameLocks xmlns:a="http://schemas.openxmlformats.org/drawingml/2006/main" noChangeAspect="1"/>
+            </wp:cNvGraphicFramePr>
+            <a:graphic xmlns:a="http://schemas.openxmlformats.org/drawingml/2006/main">
+              <a:graphicData uri="http://schemas.openxmlformats.org/drawingml/2006/picture">
+                <pic:pic xmlns:pic="http://schemas.openxmlformats.org/drawingml/2006/picture">
+                  <pic:nvPicPr>
+                    <pic:cNvPr id="1" name=""/>
+                    <pic:cNvPicPr/>
+                  </pic:nvPicPr>
+                  <pic:blipFill>
+                    <a:blip r:embed="rId10"/>
+                    <a:stretch>
+                      <a:fillRect/>
+                    </a:stretch>
+                  </pic:blipFill>
+                  <pic:spPr>
+                    <a:xfrm>
+                      <a:off x="0" y="0"/>
+                      <a:ext cx="8086725" cy="1994535"/>
+                    </a:xfrm>
+                    <a:prstGeom prst="rect">
+                      <a:avLst/>
+                    </a:prstGeom>
+                  </pic:spPr>
+                </pic:pic>
+              </a:graphicData>
+            </a:graphic>
+          </wp:inline>
+        </w:drawing>
+      </w:r>
+    </w:p>
+    <w:p>
+      <w:pPr>
+        <w:ind w:firstLine="420"/>
+        <w:rPr>
+          <w:b/>
+        </w:rPr>
+      </w:pPr>
+      <w:r>
+        <w:rPr>
+          <w:rFonts w:hint="eastAsia"/>
+          <w:b/>
+        </w:rPr>
+        <w:t>关闭所有终端，使用启动程序启动以上程序</w:t>
+      </w:r>
+    </w:p>
+    <w:p/>
+    <w:p>
+      <w:pPr>
+        <w:ind w:firstLine="420"/>
+      </w:pPr>
+      <w:r>
+        <w:t>如果桌面上没有这个启动文件，先进入到</w:t>
+      </w:r>
+      <w:r>
+        <w:t>/home/zonesion/catkin_ws/src/marm_visual_control</w:t>
+      </w:r>
+      <w:r>
+        <w:rPr>
+          <w:color w:val="FF0000"/>
+        </w:rPr>
+        <w:t>/bin/</w:t>
+      </w:r>
+      <w:r>
+        <w:t>打开一个终端。</w:t>
+      </w:r>
+    </w:p>
+    <w:p>
+      <w:r>
+        <w:rPr>
+          <w:noProof/>
+        </w:rPr>
+        <w:drawing>
+          <wp:inline distT="0" distB="0" distL="0" distR="0" wp14:anchorId="3BA4B827" wp14:editId="39397EEB">
+            <wp:extent cx="4500000" cy="1736005"/>
+            <wp:effectExtent l="0" t="0" r="0" b="0"/>
+            <wp:docPr id="7" name="图片 7"/>
+            <wp:cNvGraphicFramePr>
+              <a:graphicFrameLocks xmlns:a="http://schemas.openxmlformats.org/drawingml/2006/main" noChangeAspect="1"/>
+            </wp:cNvGraphicFramePr>
+            <a:graphic xmlns:a="http://schemas.openxmlformats.org/drawingml/2006/main">
+              <a:graphicData uri="http://schemas.openxmlformats.org/drawingml/2006/picture">
+                <pic:pic xmlns:pic="http://schemas.openxmlformats.org/drawingml/2006/picture">
+                  <pic:nvPicPr>
+                    <pic:cNvPr id="1" name=""/>
+                    <pic:cNvPicPr/>
+                  </pic:nvPicPr>
+                  <pic:blipFill>
+                    <a:blip r:embed="rId11"/>
+                    <a:stretch>
+                      <a:fillRect/>
+                    </a:stretch>
+                  </pic:blipFill>
+                  <pic:spPr>
+                    <a:xfrm>
+                      <a:off x="0" y="0"/>
+                      <a:ext cx="4516604" cy="1742410"/>
+                    </a:xfrm>
+                    <a:prstGeom prst="rect">
+                      <a:avLst/>
+                    </a:prstGeom>
+                  </pic:spPr>
+                </pic:pic>
+              </a:graphicData>
+            </a:graphic>
+          </wp:inline>
+        </w:drawing>
+      </w:r>
+    </w:p>
+    <w:p>
+      <w:pPr>
+        <w:ind w:firstLine="420"/>
+        <w:rPr>
+          <w:rFonts w:hint="eastAsia"/>
+        </w:rPr>
+      </w:pPr>
+      <w:r>
+        <w:t>使用</w:t>
+      </w:r>
+      <w:r>
+        <w:t xml:space="preserve">chmod 777 *  </w:t>
+      </w:r>
+      <w:r>
+        <w:t>命令</w:t>
+      </w:r>
+    </w:p>
+    <w:p>
+      <w:r>
+        <w:rPr>
+          <w:noProof/>
+        </w:rPr>
+        <w:drawing>
+          <wp:inline distT="0" distB="0" distL="0" distR="0" wp14:anchorId="6DC6D389" wp14:editId="7FAE2A9F">
+            <wp:extent cx="5572800" cy="2658403"/>
+            <wp:effectExtent l="0" t="0" r="8890" b="8890"/>
+            <wp:docPr id="6" name="图片 6"/>
+            <wp:cNvGraphicFramePr>
+              <a:graphicFrameLocks xmlns:a="http://schemas.openxmlformats.org/drawingml/2006/main" noChangeAspect="1"/>
+            </wp:cNvGraphicFramePr>
+            <a:graphic xmlns:a="http://schemas.openxmlformats.org/drawingml/2006/main">
+              <a:graphicData uri="http://schemas.openxmlformats.org/drawingml/2006/picture">
+                <pic:pic xmlns:pic="http://schemas.openxmlformats.org/drawingml/2006/picture">
+                  <pic:nvPicPr>
+                    <pic:cNvPr id="1" name=""/>
+                    <pic:cNvPicPr/>
+                  </pic:nvPicPr>
+                  <pic:blipFill>
+                    <a:blip r:embed="rId12"/>
+                    <a:stretch>
+                      <a:fillRect/>
+                    </a:stretch>
+                  </pic:blipFill>
+                  <pic:spPr>
+                    <a:xfrm>
+                      <a:off x="0" y="0"/>
+                      <a:ext cx="5575966" cy="2659913"/>
+                    </a:xfrm>
+                    <a:prstGeom prst="rect">
+                      <a:avLst/>
+                    </a:prstGeom>
+                  </pic:spPr>
+                </pic:pic>
+              </a:graphicData>
+            </a:graphic>
+          </wp:inline>
+        </w:drawing>
+      </w:r>
+    </w:p>
+    <w:p>
+      <w:pPr>
+        <w:ind w:firstLine="420"/>
+        <w:rPr>
+          <w:rFonts w:hint="eastAsia"/>
+        </w:rPr>
+      </w:pPr>
+      <w:r>
+        <w:t>然后进入到</w:t>
+      </w:r>
+      <w:r>
+        <w:t>/home/zonesion/catkin_ws/src/marm_visual_control</w:t>
+      </w:r>
+      <w:r>
+        <w:rPr>
+          <w:color w:val="FF0000"/>
+        </w:rPr>
+        <w:t>/desktop/</w:t>
+      </w:r>
+      <w:r>
+        <w:rPr>
+          <w:color w:val="FF0000"/>
+        </w:rPr>
+        <w:t>目录</w:t>
+      </w:r>
+      <w:r>
+        <w:rPr>
+          <w:color w:val="FF0000"/>
+        </w:rPr>
+        <w:t>，</w:t>
+      </w:r>
+      <w:r>
+        <w:t>将其拖到桌面。</w:t>
+      </w:r>
+      <w:r>
+        <w:t>双击后点击标记执行即可。然后再启动</w:t>
+      </w:r>
+    </w:p>
+    <w:p>
+      <w:r>
+        <w:rPr>
+          <w:noProof/>
+        </w:rPr>
+        <w:drawing>
+          <wp:inline distT="0" distB="0" distL="0" distR="0" wp14:anchorId="57A61FB4" wp14:editId="1B1B25AB">
+            <wp:extent cx="4132800" cy="1625033"/>
+            <wp:effectExtent l="0" t="0" r="1270" b="0"/>
+            <wp:docPr id="4" name="图片 4"/>
+            <wp:cNvGraphicFramePr>
+              <a:graphicFrameLocks xmlns:a="http://schemas.openxmlformats.org/drawingml/2006/main" noChangeAspect="1"/>
+            </wp:cNvGraphicFramePr>
+            <a:graphic xmlns:a="http://schemas.openxmlformats.org/drawingml/2006/main">
+              <a:graphicData uri="http://schemas.openxmlformats.org/drawingml/2006/picture">
+                <pic:pic xmlns:pic="http://schemas.openxmlformats.org/drawingml/2006/picture">
+                  <pic:nvPicPr>
+                    <pic:cNvPr id="1" name=""/>
+                    <pic:cNvPicPr/>
+                  </pic:nvPicPr>
+                  <pic:blipFill>
+                    <a:blip r:embed="rId13"/>
+                    <a:stretch>
+                      <a:fillRect/>
+                    </a:stretch>
+                  </pic:blipFill>
+                  <pic:spPr>
+                    <a:xfrm>
+                      <a:off x="0" y="0"/>
+                      <a:ext cx="4144656" cy="1629695"/>
+                    </a:xfrm>
+                    <a:prstGeom prst="rect">
+                      <a:avLst/>
+                    </a:prstGeom>
+                  </pic:spPr>
+                </pic:pic>
+              </a:graphicData>
+            </a:graphic>
+          </wp:inline>
+        </w:drawing>
+      </w:r>
+      <w:r>
+        <w:rPr>
+          <w:noProof/>
+        </w:rPr>
+        <w:drawing>
+          <wp:inline distT="0" distB="0" distL="0" distR="0" wp14:anchorId="7B80CC76" wp14:editId="1730C5AD">
+            <wp:extent cx="2865600" cy="1459388"/>
+            <wp:effectExtent l="0" t="0" r="0" b="7620"/>
+            <wp:docPr id="5" name="图片 5"/>
+            <wp:cNvGraphicFramePr>
+              <a:graphicFrameLocks xmlns:a="http://schemas.openxmlformats.org/drawingml/2006/main" noChangeAspect="1"/>
+            </wp:cNvGraphicFramePr>
+            <a:graphic xmlns:a="http://schemas.openxmlformats.org/drawingml/2006/main">
+              <a:graphicData uri="http://schemas.openxmlformats.org/drawingml/2006/picture">
+                <pic:pic xmlns:pic="http://schemas.openxmlformats.org/drawingml/2006/picture">
+                  <pic:nvPicPr>
+                    <pic:cNvPr id="1" name=""/>
+                    <pic:cNvPicPr/>
+                  </pic:nvPicPr>
+                  <pic:blipFill>
+                    <a:blip r:embed="rId14"/>
+                    <a:stretch>
+                      <a:fillRect/>
+                    </a:stretch>
+                  </pic:blipFill>
+                  <pic:spPr>
+                    <a:xfrm>
+                      <a:off x="0" y="0"/>
+                      <a:ext cx="2873771" cy="1463550"/>
+                    </a:xfrm>
+                    <a:prstGeom prst="rect">
+                      <a:avLst/>
+                    </a:prstGeom>
+                  </pic:spPr>
+                </pic:pic>
+              </a:graphicData>
+            </a:graphic>
+          </wp:inline>
+        </w:drawing>
+      </w:r>
+    </w:p>
+    <w:p/>
+    <w:p>
+      <w:pPr>
+        <w:rPr>
+          <w:rFonts w:hint="eastAsia"/>
+        </w:rPr>
+      </w:pPr>
+    </w:p>
+    <w:p/>
+    <w:p>
+      <w:pPr>
+        <w:pStyle w:val="3"/>
+      </w:pPr>
+      <w:r>
+        <w:lastRenderedPageBreak/>
+        <w:t>进阶步骤</w:t>
+      </w:r>
+    </w:p>
+    <w:p>
+      <w:pPr>
+        <w:rPr>
+          <w:rFonts w:hint="eastAsia"/>
+        </w:rPr>
+      </w:pPr>
+    </w:p>
+    <w:p>
+      <w:pPr>
+        <w:pStyle w:val="4"/>
       </w:pPr>
       <w:r>
         <w:t>机械臂走到相机拍照位</w:t>
@@ -1372,7 +1817,17 @@
     </w:p>
     <w:p>
       <w:pPr>
-        <w:pStyle w:val="5"/>
+        <w:rPr>
+          <w:rFonts w:hint="eastAsia"/>
+        </w:rPr>
+      </w:pPr>
+      <w:r>
+        <w:t>关闭如上</w:t>
+      </w:r>
+    </w:p>
+    <w:p>
+      <w:pPr>
+        <w:pStyle w:val="6"/>
       </w:pPr>
       <w:r>
         <w:rPr>
@@ -1573,7 +2028,7 @@
     <w:p/>
     <w:p>
       <w:pPr>
-        <w:pStyle w:val="5"/>
+        <w:pStyle w:val="6"/>
       </w:pPr>
       <w:r>
         <w:rPr>
@@ -1753,6 +2208,9 @@
       </w:tr>
     </w:tbl>
     <w:p>
+      <w:pPr>
+        <w:ind w:firstLine="420"/>
+      </w:pPr>
       <w:r>
         <w:t>运行</w:t>
       </w:r>
@@ -1769,14 +2227,20 @@
         <w:rPr>
           <w:rFonts w:hint="eastAsia"/>
         </w:rPr>
-        <w:t>脚本，当机械臂动作后，退出程序</w:t>
+        <w:t>脚本，当机械臂动作到照相机拍照位后</w:t>
+      </w:r>
+      <w:r>
+        <w:rPr>
+          <w:rFonts w:hint="eastAsia"/>
+        </w:rPr>
+        <w:t>，退出程序</w:t>
       </w:r>
     </w:p>
     <w:p/>
     <w:p/>
     <w:p>
       <w:pPr>
-        <w:pStyle w:val="3"/>
+        <w:pStyle w:val="4"/>
       </w:pPr>
       <w:r>
         <w:rPr>
@@ -1801,7 +2265,7 @@
     </w:p>
     <w:p>
       <w:pPr>
-        <w:pStyle w:val="5"/>
+        <w:pStyle w:val="6"/>
       </w:pPr>
       <w:r>
         <w:rPr>
@@ -1826,7 +2290,7 @@
     <w:p/>
     <w:p>
       <w:pPr>
-        <w:pStyle w:val="5"/>
+        <w:pStyle w:val="6"/>
       </w:pPr>
       <w:r>
         <w:rPr>
@@ -1882,7 +2346,6 @@
         <w:rPr>
           <w:noProof/>
         </w:rPr>
-        <w:lastRenderedPageBreak/>
         <w:drawing>
           <wp:inline distT="0" distB="0" distL="0" distR="0" wp14:anchorId="3E4A11A8" wp14:editId="17AB29ED">
             <wp:extent cx="4780800" cy="2594809"/>
@@ -1899,7 +2362,7 @@
                     <pic:cNvPicPr/>
                   </pic:nvPicPr>
                   <pic:blipFill>
-                    <a:blip r:embed="rId10"/>
+                    <a:blip r:embed="rId15"/>
                     <a:stretch>
                       <a:fillRect/>
                     </a:stretch>
@@ -1950,7 +2413,7 @@
                     <pic:cNvPicPr/>
                   </pic:nvPicPr>
                   <pic:blipFill>
-                    <a:blip r:embed="rId11"/>
+                    <a:blip r:embed="rId16"/>
                     <a:stretch>
                       <a:fillRect/>
                     </a:stretch>
@@ -2012,7 +2475,7 @@
                     <pic:cNvPicPr/>
                   </pic:nvPicPr>
                   <pic:blipFill>
-                    <a:blip r:embed="rId12"/>
+                    <a:blip r:embed="rId17"/>
                     <a:stretch>
                       <a:fillRect/>
                     </a:stretch>
@@ -2064,6 +2527,7 @@
         <w:rPr>
           <w:noProof/>
         </w:rPr>
+        <w:lastRenderedPageBreak/>
         <w:drawing>
           <wp:inline distT="0" distB="0" distL="0" distR="0" wp14:anchorId="5E2410F8" wp14:editId="11E677FC">
             <wp:extent cx="3211200" cy="3779766"/>
@@ -2080,7 +2544,7 @@
                     <pic:cNvPicPr/>
                   </pic:nvPicPr>
                   <pic:blipFill>
-                    <a:blip r:embed="rId13"/>
+                    <a:blip r:embed="rId18"/>
                     <a:stretch>
                       <a:fillRect/>
                     </a:stretch>
@@ -2103,18 +2567,17 @@
     </w:p>
     <w:p>
       <w:pPr>
-        <w:rPr>
-          <w:rFonts w:hint="eastAsia"/>
-        </w:rPr>
+        <w:ind w:firstLine="420"/>
       </w:pPr>
       <w:r>
         <w:t>同时保证两个识别框数据稳定</w:t>
       </w:r>
       <w:r>
-        <w:t>，不然会早层定位数据失败</w:t>
-      </w:r>
-      <w:bookmarkStart w:id="0" w:name="_GoBack"/>
-      <w:bookmarkEnd w:id="0"/>
+        <w:t>，不然会造成</w:t>
+      </w:r>
+      <w:r>
+        <w:t>定位数据失败</w:t>
+      </w:r>
     </w:p>
     <w:p/>
     <w:p/>
@@ -2127,7 +2590,7 @@
     <w:p/>
     <w:p>
       <w:pPr>
-        <w:pStyle w:val="3"/>
+        <w:pStyle w:val="4"/>
       </w:pPr>
       <w:r>
         <w:rPr>
@@ -2155,7 +2618,7 @@
     </w:p>
     <w:p>
       <w:pPr>
-        <w:pStyle w:val="4"/>
+        <w:pStyle w:val="5"/>
       </w:pPr>
       <w:r>
         <w:rPr>
@@ -2231,7 +2694,7 @@
     <w:p/>
     <w:p>
       <w:pPr>
-        <w:pStyle w:val="4"/>
+        <w:pStyle w:val="5"/>
       </w:pPr>
       <w:r>
         <w:rPr>
@@ -2273,7 +2736,7 @@
                     <pic:cNvPicPr/>
                   </pic:nvPicPr>
                   <pic:blipFill>
-                    <a:blip r:embed="rId14"/>
+                    <a:blip r:embed="rId19"/>
                     <a:stretch>
                       <a:fillRect/>
                     </a:stretch>
@@ -2319,7 +2782,7 @@
                     <pic:cNvPicPr/>
                   </pic:nvPicPr>
                   <pic:blipFill>
-                    <a:blip r:embed="rId15"/>
+                    <a:blip r:embed="rId20"/>
                     <a:stretch>
                       <a:fillRect/>
                     </a:stretch>
@@ -2342,7 +2805,6 @@
     </w:p>
     <w:p>
       <w:r>
-        <w:lastRenderedPageBreak/>
         <w:t>识别出四个角</w:t>
       </w:r>
       <w:r>
@@ -2431,7 +2893,7 @@
                     <pic:cNvPicPr/>
                   </pic:nvPicPr>
                   <pic:blipFill>
-                    <a:blip r:embed="rId16"/>
+                    <a:blip r:embed="rId21"/>
                     <a:stretch>
                       <a:fillRect/>
                     </a:stretch>
@@ -2455,7 +2917,7 @@
     <w:p/>
     <w:p>
       <w:pPr>
-        <w:pStyle w:val="4"/>
+        <w:pStyle w:val="5"/>
       </w:pPr>
       <w:r>
         <w:rPr>
@@ -2497,6 +2959,7 @@
         <w:rPr>
           <w:noProof/>
         </w:rPr>
+        <w:lastRenderedPageBreak/>
         <w:drawing>
           <wp:inline distT="0" distB="0" distL="0" distR="0" wp14:anchorId="66A4BD6B" wp14:editId="73E70BAB">
             <wp:extent cx="7156800" cy="2868340"/>
@@ -2513,7 +2976,7 @@
                     <pic:cNvPicPr/>
                   </pic:nvPicPr>
                   <pic:blipFill>
-                    <a:blip r:embed="rId17"/>
+                    <a:blip r:embed="rId22"/>
                     <a:stretch>
                       <a:fillRect/>
                     </a:stretch>
@@ -2571,7 +3034,7 @@
                     <pic:cNvPicPr/>
                   </pic:nvPicPr>
                   <pic:blipFill>
-                    <a:blip r:embed="rId18"/>
+                    <a:blip r:embed="rId23"/>
                     <a:stretch>
                       <a:fillRect/>
                     </a:stretch>
@@ -2604,628 +3067,148 @@
       <w:r>
         <w:t>这样就可以进行相应的取反颜色。</w:t>
       </w:r>
+      <w:r>
+        <w:rPr>
+          <w:b/>
+          <w:color w:val="FF0000"/>
+        </w:rPr>
+        <w:t>而不影响定位框的识别。</w:t>
+      </w:r>
     </w:p>
     <w:p/>
     <w:p/>
     <w:p>
       <w:pPr>
-        <w:pStyle w:val="3"/>
-      </w:pPr>
-      <w:r>
-        <w:t>主程序说明</w:t>
-      </w:r>
-    </w:p>
-    <w:p>
-      <w:pPr>
         <w:pStyle w:val="4"/>
       </w:pPr>
       <w:r>
-        <w:t>aiarmcontrol():</w:t>
-      </w:r>
-    </w:p>
-    <w:tbl>
-      <w:tblPr>
-        <w:tblStyle w:val="ab"/>
-        <w:tblW w:w="12758" w:type="dxa"/>
-        <w:shd w:val="clear" w:color="auto" w:fill="D9D9D9" w:themeFill="background1" w:themeFillShade="D9"/>
-        <w:tblLook w:val="04A0" w:firstRow="1" w:lastRow="0" w:firstColumn="1" w:lastColumn="0" w:noHBand="0" w:noVBand="1"/>
-      </w:tblPr>
-      <w:tblGrid>
-        <w:gridCol w:w="12758"/>
-      </w:tblGrid>
-      <w:tr>
-        <w:tc>
-          <w:tcPr>
-            <w:tcW w:w="12758" w:type="dxa"/>
-            <w:tcBorders>
-              <w:top w:val="nil"/>
-              <w:left w:val="nil"/>
-              <w:bottom w:val="nil"/>
-              <w:right w:val="nil"/>
-            </w:tcBorders>
-            <w:shd w:val="clear" w:color="auto" w:fill="F2F2F2" w:themeFill="background1" w:themeFillShade="F2"/>
-          </w:tcPr>
-          <w:p>
-            <w:pPr>
-              <w:pStyle w:val="ac"/>
-            </w:pPr>
-            <w:r>
-              <w:t>def aiarmcontrol():</w:t>
-            </w:r>
-          </w:p>
-          <w:p>
-            <w:pPr>
-              <w:pStyle w:val="ac"/>
-            </w:pPr>
-            <w:r>
-              <w:rPr>
-                <w:rFonts w:hint="eastAsia"/>
-              </w:rPr>
-              <w:t xml:space="preserve">    # win=[98,420,103,560]      #</w:t>
-            </w:r>
-            <w:r>
-              <w:rPr>
-                <w:rFonts w:hint="eastAsia"/>
-              </w:rPr>
-              <w:t>选择剪裁窗口</w:t>
-            </w:r>
-          </w:p>
-          <w:p>
-            <w:pPr>
-              <w:pStyle w:val="ac"/>
-            </w:pPr>
-            <w:r>
-              <w:t xml:space="preserve">    win = []</w:t>
-            </w:r>
-          </w:p>
-          <w:p>
-            <w:pPr>
-              <w:pStyle w:val="ac"/>
-            </w:pPr>
-            <w:r>
-              <w:t xml:space="preserve">    rospy.init_node("AIARM_NODE", log_level=rospy.INFO)</w:t>
-            </w:r>
-          </w:p>
-          <w:p>
-            <w:pPr>
-              <w:pStyle w:val="ac"/>
-            </w:pPr>
-            <w:r>
-              <w:t xml:space="preserve">    aiarm=AiArm(-40,</w:t>
-            </w:r>
-            <w:r>
-              <w:t xml:space="preserve"> </w:t>
-            </w:r>
-            <w:r>
-              <w:rPr>
-                <w:color w:val="FF0000"/>
-              </w:rPr>
-              <w:t>("red","green","blue")</w:t>
-            </w:r>
-            <w:r>
-              <w:t>,win,loc_plate,loc_plate_act,loc_plate_act_origin,loc_x_off_mx,loc_x_off_mi,</w:t>
-            </w:r>
-          </w:p>
-          <w:p>
-            <w:pPr>
-              <w:pStyle w:val="ac"/>
-            </w:pPr>
-            <w:r>
-              <w:rPr>
-                <w:rFonts w:hint="eastAsia"/>
-              </w:rPr>
-              <w:t xml:space="preserve">    loc_y_off_mx,this.color_param,this.bin_param)           #</w:t>
-            </w:r>
-            <w:r>
-              <w:rPr>
-                <w:rFonts w:hint="eastAsia"/>
-              </w:rPr>
-              <w:t>初始化</w:t>
-            </w:r>
-            <w:r>
-              <w:rPr>
-                <w:rFonts w:hint="eastAsia"/>
-              </w:rPr>
-              <w:t>AIarm</w:t>
-            </w:r>
-            <w:r>
-              <w:t xml:space="preserve">    aiarm.all_gohome()</w:t>
-            </w:r>
-          </w:p>
-          <w:p>
-            <w:pPr>
-              <w:pStyle w:val="ac"/>
-            </w:pPr>
-            <w:r>
-              <w:t xml:space="preserve">    aiarm.set_joint_value_target(arm_cam_joint)</w:t>
-            </w:r>
-          </w:p>
-          <w:p>
-            <w:pPr>
-              <w:pStyle w:val="ac"/>
-            </w:pPr>
-            <w:r>
-              <w:t xml:space="preserve">    time.sleep(1)</w:t>
-            </w:r>
-          </w:p>
-          <w:p>
-            <w:pPr>
-              <w:pStyle w:val="ac"/>
-            </w:pPr>
-            <w:r>
-              <w:t xml:space="preserve">    aiarm.plate_to_base()</w:t>
-            </w:r>
-          </w:p>
-          <w:p>
-            <w:pPr>
-              <w:pStyle w:val="ac"/>
-            </w:pPr>
-            <w:r>
-              <w:t xml:space="preserve">    for i in aiarm.rec_cla_dict.keys():</w:t>
-            </w:r>
-          </w:p>
-          <w:p>
-            <w:pPr>
-              <w:pStyle w:val="ac"/>
-            </w:pPr>
-            <w:r>
-              <w:t xml:space="preserve">        point=aiarm.rec_cla_dict[i]["pos"]</w:t>
-            </w:r>
-          </w:p>
-          <w:p>
-            <w:pPr>
-              <w:pStyle w:val="ac"/>
-            </w:pPr>
-            <w:r>
-              <w:t xml:space="preserve">        point.insert(0,i)</w:t>
-            </w:r>
-          </w:p>
-          <w:p>
-            <w:pPr>
-              <w:pStyle w:val="ac"/>
-            </w:pPr>
-            <w:r>
-              <w:t xml:space="preserve">        aiarm.block_pos.append(point)</w:t>
-            </w:r>
-          </w:p>
-          <w:p>
-            <w:pPr>
-              <w:pStyle w:val="ac"/>
-            </w:pPr>
-            <w:r>
-              <w:t xml:space="preserve">    while len(aiarm.block_pos)&gt;0 or len(aiarm.solutions)&gt;0:</w:t>
-            </w:r>
-          </w:p>
-          <w:p>
-            <w:pPr>
-              <w:pStyle w:val="ac"/>
-            </w:pPr>
-            <w:r>
-              <w:t xml:space="preserve">        while len(aiarm.solutions)&gt;0:</w:t>
-            </w:r>
-          </w:p>
-          <w:p>
-            <w:pPr>
-              <w:pStyle w:val="ac"/>
-            </w:pPr>
-            <w:r>
-              <w:t xml:space="preserve">            solution=aiarm.solutions[0]</w:t>
-            </w:r>
-          </w:p>
-          <w:p>
-            <w:pPr>
-              <w:pStyle w:val="ac"/>
-            </w:pPr>
-            <w:r>
-              <w:t xml:space="preserve">            # print(solution)</w:t>
-            </w:r>
-          </w:p>
-          <w:p>
-            <w:pPr>
-              <w:pStyle w:val="ac"/>
-            </w:pPr>
-            <w:r>
-              <w:t xml:space="preserve">            __msg="Grabbing "+solution[0]+" wood" </w:t>
-            </w:r>
-          </w:p>
-          <w:p>
-            <w:pPr>
-              <w:pStyle w:val="ac"/>
-            </w:pPr>
-            <w:r>
-              <w:t xml:space="preserve">            rospy.loginfo(__msg)</w:t>
-            </w:r>
-          </w:p>
-          <w:p>
-            <w:pPr>
-              <w:pStyle w:val="ac"/>
-            </w:pPr>
-            <w:r>
-              <w:t xml:space="preserve">            joint_positions = solution[1]</w:t>
-            </w:r>
-          </w:p>
-          <w:p>
-            <w:pPr>
-              <w:pStyle w:val="ac"/>
-            </w:pPr>
-            <w:r>
-              <w:t xml:space="preserve">            aiarm.setGripper(False)</w:t>
-            </w:r>
-          </w:p>
-          <w:p>
-            <w:pPr>
-              <w:pStyle w:val="ac"/>
-            </w:pPr>
-            <w:r>
-              <w:t xml:space="preserve">            time.sleep(1)</w:t>
-            </w:r>
-          </w:p>
-          <w:p>
-            <w:pPr>
-              <w:pStyle w:val="ac"/>
-            </w:pPr>
-            <w:r>
-              <w:t xml:space="preserve">            aiarm.set_joint_value_target(joint_positions)</w:t>
-            </w:r>
-          </w:p>
-          <w:p>
-            <w:pPr>
-              <w:pStyle w:val="ac"/>
-            </w:pPr>
-            <w:r>
-              <w:t xml:space="preserve">            time.sleep(0.5)</w:t>
-            </w:r>
-          </w:p>
-          <w:p>
-            <w:pPr>
-              <w:pStyle w:val="ac"/>
-            </w:pPr>
-            <w:r>
-              <w:t xml:space="preserve">            if solution[3]&gt;45:</w:t>
-            </w:r>
-          </w:p>
-          <w:p>
-            <w:pPr>
-              <w:pStyle w:val="ac"/>
-            </w:pPr>
-            <w:r>
-              <w:t xml:space="preserve">                solution[3]=90-solution[3]</w:t>
-            </w:r>
-          </w:p>
-          <w:p>
-            <w:pPr>
-              <w:pStyle w:val="ac"/>
-            </w:pPr>
-            <w:r>
-              <w:t xml:space="preserve">                aiarm.rotate_gripper(solution[3],arm_cam_joint[4])</w:t>
-            </w:r>
-          </w:p>
-          <w:p>
-            <w:pPr>
-              <w:pStyle w:val="ac"/>
-            </w:pPr>
-            <w:r>
-              <w:t xml:space="preserve">            else:</w:t>
-            </w:r>
-          </w:p>
-          <w:p>
-            <w:pPr>
-              <w:pStyle w:val="ac"/>
-            </w:pPr>
-            <w:r>
-              <w:t xml:space="preserve">                aiarm.rotate_gripper(-solution[3],arm_cam_joint[4])</w:t>
-            </w:r>
-          </w:p>
-          <w:p>
-            <w:pPr>
-              <w:pStyle w:val="ac"/>
-            </w:pPr>
-            <w:r>
-              <w:t xml:space="preserve">            joint_positions = solution[2]</w:t>
-            </w:r>
-          </w:p>
-          <w:p>
-            <w:pPr>
-              <w:pStyle w:val="ac"/>
-            </w:pPr>
-            <w:r>
-              <w:t xml:space="preserve">            aiarm.set_arm_joint_value_target(joint_positions)</w:t>
-            </w:r>
-          </w:p>
-          <w:p>
-            <w:pPr>
-              <w:pStyle w:val="ac"/>
-            </w:pPr>
-            <w:r>
-              <w:t xml:space="preserve">            time.sleep(0.5)</w:t>
-            </w:r>
-          </w:p>
-          <w:p>
-            <w:pPr>
-              <w:pStyle w:val="ac"/>
-            </w:pPr>
-            <w:r>
-              <w:lastRenderedPageBreak/>
-              <w:t xml:space="preserve">            aiarm.setGripper(True)</w:t>
-            </w:r>
-          </w:p>
-          <w:p>
-            <w:pPr>
-              <w:pStyle w:val="ac"/>
-            </w:pPr>
-            <w:r>
-              <w:t xml:space="preserve">            time.sleep(1)</w:t>
-            </w:r>
-          </w:p>
-          <w:p>
-            <w:pPr>
-              <w:pStyle w:val="ac"/>
-            </w:pPr>
-            <w:r>
-              <w:t xml:space="preserve">            joint=aiarm.get_joints()</w:t>
-            </w:r>
-          </w:p>
-          <w:p>
-            <w:pPr>
-              <w:pStyle w:val="ac"/>
-            </w:pPr>
-            <w:r>
-              <w:rPr>
-                <w:rFonts w:hint="eastAsia"/>
-              </w:rPr>
-              <w:t xml:space="preserve">            arm_trans_joint[0]=joint[0]         #</w:t>
-            </w:r>
-            <w:r>
-              <w:rPr>
-                <w:rFonts w:hint="eastAsia"/>
-              </w:rPr>
-              <w:t>不旋转</w:t>
-            </w:r>
-            <w:r>
-              <w:rPr>
-                <w:rFonts w:hint="eastAsia"/>
-              </w:rPr>
-              <w:t>1</w:t>
-            </w:r>
-            <w:r>
-              <w:rPr>
-                <w:rFonts w:hint="eastAsia"/>
-              </w:rPr>
-              <w:t>号舵机抬起</w:t>
-            </w:r>
-          </w:p>
-          <w:p>
-            <w:pPr>
-              <w:pStyle w:val="ac"/>
-            </w:pPr>
-            <w:r>
-              <w:t xml:space="preserve">            aiarm.set_joint_value_target(arm_trans_joint)</w:t>
-            </w:r>
-          </w:p>
-          <w:p>
-            <w:pPr>
-              <w:pStyle w:val="ac"/>
-            </w:pPr>
-            <w:r>
-              <w:t xml:space="preserve">            time.sleep(0.5)</w:t>
-            </w:r>
-          </w:p>
-          <w:p>
-            <w:pPr>
-              <w:pStyle w:val="ac"/>
-            </w:pPr>
-            <w:r>
-              <w:t xml:space="preserve">            aiarm.arm_goHome()</w:t>
-            </w:r>
-          </w:p>
-          <w:p>
-            <w:pPr>
-              <w:pStyle w:val="ac"/>
-            </w:pPr>
-            <w:r>
-              <w:t xml:space="preserve">            del aiarm.solutions[0]</w:t>
-            </w:r>
-          </w:p>
-          <w:p>
-            <w:pPr>
-              <w:pStyle w:val="ac"/>
-            </w:pPr>
-          </w:p>
-          <w:p>
-            <w:pPr>
-              <w:pStyle w:val="ac"/>
-            </w:pPr>
-            <w:r>
-              <w:t xml:space="preserve">        time.sleep(0.5)</w:t>
-            </w:r>
-          </w:p>
-          <w:p>
-            <w:pPr>
-              <w:pStyle w:val="ac"/>
-            </w:pPr>
-            <w:r>
-              <w:t xml:space="preserve">    aiarm.all_gohome()</w:t>
-            </w:r>
-          </w:p>
-          <w:p>
-            <w:pPr>
-              <w:pStyle w:val="ac"/>
-            </w:pPr>
-            <w:r>
-              <w:t xml:space="preserve">    time.sleep(1)</w:t>
-            </w:r>
-          </w:p>
-          <w:p>
-            <w:pPr>
-              <w:pStyle w:val="ac"/>
-            </w:pPr>
-            <w:r>
-              <w:t xml:space="preserve">    print('EXIT APP') </w:t>
-            </w:r>
-          </w:p>
-          <w:p>
-            <w:pPr>
-              <w:pStyle w:val="ac"/>
-            </w:pPr>
-            <w:r>
-              <w:t xml:space="preserve">    sys.exit()</w:t>
-            </w:r>
-          </w:p>
-        </w:tc>
-      </w:tr>
-    </w:tbl>
+        <w:t>在</w:t>
+      </w:r>
+      <w:r>
+        <w:t>window</w:t>
+      </w:r>
+      <w:r>
+        <w:t>端使用虚拟机联机调试</w:t>
+      </w:r>
+      <w:r>
+        <w:t>并运行综合</w:t>
+      </w:r>
+      <w:r>
+        <w:t>程序</w:t>
+      </w:r>
+    </w:p>
+    <w:p>
+      <w:pPr>
+        <w:pStyle w:val="5"/>
+        <w:rPr>
+          <w:rFonts w:hint="eastAsia"/>
+        </w:rPr>
+      </w:pPr>
+      <w:r>
+        <w:rPr>
+          <w:rFonts w:hint="eastAsia"/>
+        </w:rPr>
+        <w:t>1</w:t>
+      </w:r>
+      <w:r>
+        <w:rPr>
+          <w:rFonts w:hint="eastAsia"/>
+        </w:rPr>
+        <w:t>、</w:t>
+      </w:r>
+      <w:r>
+        <w:rPr>
+          <w:rFonts w:hint="eastAsia"/>
+        </w:rPr>
+        <w:t>3399</w:t>
+      </w:r>
+      <w:r>
+        <w:rPr>
+          <w:rFonts w:hint="eastAsia"/>
+        </w:rPr>
+        <w:t>启动服务</w:t>
+      </w:r>
+    </w:p>
+    <w:p>
+      <w:r>
+        <w:t>编译完成后在</w:t>
+      </w:r>
+      <w:r>
+        <w:rPr>
+          <w:rFonts w:hint="eastAsia"/>
+        </w:rPr>
+        <w:t>3399</w:t>
+      </w:r>
+      <w:r>
+        <w:rPr>
+          <w:rFonts w:hint="eastAsia"/>
+        </w:rPr>
+        <w:t>上启动如下命令</w:t>
+      </w:r>
+    </w:p>
+    <w:p>
+      <w:r>
+        <w:t>zonesion@rk3399:~$ roslaunch marm_controller arm-tcp-server-controller-rviz.launch</w:t>
+      </w:r>
+    </w:p>
+    <w:p>
+      <w:pPr>
+        <w:rPr>
+          <w:rFonts w:hint="eastAsia"/>
+        </w:rPr>
+      </w:pPr>
+    </w:p>
+    <w:p>
+      <w:r>
+        <w:rPr>
+          <w:rFonts w:hint="eastAsia"/>
+        </w:rPr>
+        <w:t>server_ipaddress='192.168.100.144'                      #IP</w:t>
+      </w:r>
+      <w:r>
+        <w:rPr>
+          <w:rFonts w:hint="eastAsia"/>
+        </w:rPr>
+        <w:t>地址根据实际情况设定</w:t>
+      </w:r>
+    </w:p>
+    <w:p>
+      <w:r>
+        <w:rPr>
+          <w:rFonts w:hint="eastAsia"/>
+        </w:rPr>
+        <w:t>注意这个文件中共的</w:t>
+      </w:r>
+      <w:r>
+        <w:rPr>
+          <w:rFonts w:hint="eastAsia"/>
+        </w:rPr>
+        <w:t>IP</w:t>
+      </w:r>
+      <w:r>
+        <w:rPr>
+          <w:rFonts w:hint="eastAsia"/>
+        </w:rPr>
+        <w:t>设置要和小车当前</w:t>
+      </w:r>
+      <w:r>
+        <w:rPr>
+          <w:rFonts w:hint="eastAsia"/>
+        </w:rPr>
+        <w:t>IP</w:t>
+      </w:r>
+      <w:r>
+        <w:rPr>
+          <w:rFonts w:hint="eastAsia"/>
+        </w:rPr>
+        <w:t>一致</w:t>
+      </w:r>
+    </w:p>
     <w:p/>
     <w:p>
       <w:pPr>
-        <w:rPr>
-          <w:rFonts w:ascii="Calibri" w:eastAsia="宋体" w:hAnsi="Calibri" w:cs="Times New Roman"/>
-          <w:kern w:val="0"/>
-          <w:sz w:val="18"/>
-          <w:szCs w:val="18"/>
-        </w:rPr>
-      </w:pPr>
-      <w:r>
-        <w:rPr>
-          <w:rFonts w:ascii="Calibri" w:eastAsia="宋体" w:hAnsi="Calibri" w:cs="Times New Roman"/>
-          <w:kern w:val="0"/>
-          <w:sz w:val="18"/>
-          <w:szCs w:val="18"/>
-        </w:rPr>
-        <w:t xml:space="preserve">    aiarm=AiArm(-40,</w:t>
-      </w:r>
-      <w:r>
-        <w:rPr>
-          <w:rFonts w:ascii="Calibri" w:eastAsia="宋体" w:hAnsi="Calibri" w:cs="Times New Roman"/>
-          <w:color w:val="FF0000"/>
-          <w:kern w:val="0"/>
-          <w:sz w:val="18"/>
-          <w:szCs w:val="18"/>
-        </w:rPr>
-        <w:t>("red","green")</w:t>
-      </w:r>
-      <w:r>
-        <w:rPr>
-          <w:rFonts w:ascii="Calibri" w:eastAsia="宋体" w:hAnsi="Calibri" w:cs="Times New Roman"/>
-          <w:kern w:val="0"/>
-          <w:sz w:val="18"/>
-          <w:szCs w:val="18"/>
-        </w:rPr>
-        <w:t>,win,loc_plate,loc_plate_act,loc_plate_act_origin,loc_x_off_mx,loc_x_off_mi,</w:t>
-      </w:r>
-    </w:p>
-    <w:p>
-      <w:r>
-        <w:rPr>
-          <w:rFonts w:ascii="Calibri" w:eastAsia="宋体" w:hAnsi="Calibri" w:cs="Times New Roman" w:hint="eastAsia"/>
-          <w:kern w:val="0"/>
-          <w:sz w:val="18"/>
-          <w:szCs w:val="18"/>
-        </w:rPr>
-        <w:t xml:space="preserve">    loc_y_off_mx,this.color_param,this.bin_param)           #</w:t>
-      </w:r>
-      <w:r>
-        <w:rPr>
-          <w:rFonts w:ascii="Calibri" w:eastAsia="宋体" w:hAnsi="Calibri" w:cs="Times New Roman" w:hint="eastAsia"/>
-          <w:kern w:val="0"/>
-          <w:sz w:val="18"/>
-          <w:szCs w:val="18"/>
-        </w:rPr>
-        <w:t>初始化</w:t>
-      </w:r>
-      <w:r>
-        <w:rPr>
-          <w:rFonts w:ascii="Calibri" w:eastAsia="宋体" w:hAnsi="Calibri" w:cs="Times New Roman" w:hint="eastAsia"/>
-          <w:kern w:val="0"/>
-          <w:sz w:val="18"/>
-          <w:szCs w:val="18"/>
-        </w:rPr>
-        <w:t>AIarm</w:t>
-      </w:r>
-      <w:r>
-        <w:t>如上</w:t>
-      </w:r>
-      <w:r>
-        <w:rPr>
-          <w:rFonts w:hint="eastAsia"/>
-        </w:rPr>
-        <w:t>，</w:t>
-      </w:r>
-      <w:r>
-        <w:t>这里定义可</w:t>
-      </w:r>
-      <w:r>
-        <w:t>aiarm</w:t>
-      </w:r>
-      <w:r>
-        <w:t>机械臂的</w:t>
-      </w:r>
-    </w:p>
-    <w:p>
-      <w:r>
-        <w:rPr>
-          <w:rFonts w:hint="eastAsia"/>
-        </w:rPr>
-        <w:t>1</w:t>
-      </w:r>
-      <w:r>
-        <w:rPr>
-          <w:rFonts w:hint="eastAsia"/>
-        </w:rPr>
-        <w:t>、</w:t>
-      </w:r>
-      <w:r>
-        <w:t>夹具打开角度为</w:t>
-      </w:r>
-      <w:r>
-        <w:rPr>
-          <w:rFonts w:hint="eastAsia"/>
-        </w:rPr>
-        <w:t>-</w:t>
-      </w:r>
-      <w:r>
-        <w:t>40</w:t>
-      </w:r>
-      <w:r>
-        <w:t>时</w:t>
-      </w:r>
-      <w:r>
-        <w:rPr>
-          <w:rFonts w:hint="eastAsia"/>
-        </w:rPr>
-        <w:t>，</w:t>
-      </w:r>
-      <w:r>
-        <w:t>关闭也就是</w:t>
-      </w:r>
-      <w:r>
-        <w:rPr>
-          <w:rFonts w:hint="eastAsia"/>
-        </w:rPr>
-        <w:t>-</w:t>
-      </w:r>
-      <w:r>
-        <w:t>40</w:t>
-      </w:r>
-      <w:r>
-        <w:rPr>
-          <w:rFonts w:hint="eastAsia"/>
-        </w:rPr>
-        <w:t>-</w:t>
-      </w:r>
-      <w:r>
-        <w:t>80</w:t>
-      </w:r>
-      <w:r>
-        <w:rPr>
-          <w:rFonts w:hint="eastAsia"/>
-        </w:rPr>
-        <w:t>=-</w:t>
-      </w:r>
-      <w:r>
-        <w:t>120</w:t>
-      </w:r>
-    </w:p>
-    <w:p>
+        <w:pStyle w:val="5"/>
+      </w:pPr>
       <w:r>
         <w:rPr>
           <w:rFonts w:hint="eastAsia"/>
@@ -3236,150 +3219,7 @@
         <w:rPr>
           <w:rFonts w:hint="eastAsia"/>
         </w:rPr>
-        <w:t>、</w:t>
-      </w:r>
-      <w:r>
-        <w:t>定义此机械臂进行</w:t>
-      </w:r>
-      <w:r>
-        <w:rPr>
-          <w:color w:val="FF0000"/>
-        </w:rPr>
-        <w:t>"red","green"</w:t>
-      </w:r>
-      <w:r>
-        <w:rPr>
-          <w:rFonts w:hint="eastAsia"/>
-          <w:color w:val="FF0000"/>
-        </w:rPr>
-        <w:t>，</w:t>
-      </w:r>
-      <w:r>
-        <w:rPr>
-          <w:color w:val="000000" w:themeColor="text1"/>
-        </w:rPr>
-        <w:t>红色和绿色两个色块的抓取</w:t>
-      </w:r>
-      <w:r>
-        <w:rPr>
-          <w:rFonts w:hint="eastAsia"/>
-          <w:color w:val="000000" w:themeColor="text1"/>
-        </w:rPr>
-        <w:t>。</w:t>
-      </w:r>
-      <w:r>
-        <w:rPr>
-          <w:rFonts w:hint="eastAsia"/>
-          <w:color w:val="000000" w:themeColor="text1"/>
-        </w:rPr>
-        <w:t>如果只抓取一个色块，定义成</w:t>
-      </w:r>
-      <w:r>
-        <w:rPr>
-          <w:color w:val="FF0000"/>
-        </w:rPr>
-        <w:t>("red",</w:t>
-      </w:r>
-      <w:r>
-        <w:rPr>
-          <w:color w:val="FF0000"/>
-        </w:rPr>
-        <w:t>)</w:t>
-      </w:r>
-      <w:r>
-        <w:rPr>
-          <w:color w:val="FF0000"/>
-        </w:rPr>
-        <w:t>这样</w:t>
-      </w:r>
-      <w:r>
-        <w:rPr>
-          <w:rFonts w:hint="eastAsia"/>
-          <w:color w:val="FF0000"/>
-        </w:rPr>
-        <w:t>。</w:t>
-      </w:r>
-      <w:r>
-        <w:rPr>
-          <w:color w:val="FF0000"/>
-        </w:rPr>
-        <w:t>这里的逗号不要省掉</w:t>
-      </w:r>
-      <w:r>
-        <w:rPr>
-          <w:rFonts w:hint="eastAsia"/>
-          <w:color w:val="FF0000"/>
-        </w:rPr>
-        <w:t>。</w:t>
-      </w:r>
-    </w:p>
-    <w:p>
-      <w:r>
-        <w:rPr>
-          <w:rFonts w:hint="eastAsia"/>
-        </w:rPr>
-        <w:t>3</w:t>
-      </w:r>
-      <w:r>
-        <w:rPr>
-          <w:rFonts w:hint="eastAsia"/>
-        </w:rPr>
-        <w:t>、</w:t>
-      </w:r>
-      <w:r>
-        <w:t>win</w:t>
-      </w:r>
-      <w:r>
-        <w:rPr>
-          <w:rFonts w:hint="eastAsia"/>
-        </w:rPr>
-        <w:t>参数，如果需要截取一部分视频窗口，可配置此参数，</w:t>
-      </w:r>
-      <w:r>
-        <w:rPr>
-          <w:rFonts w:hint="eastAsia"/>
-        </w:rPr>
-        <w:t># win=[98,420,103,560]      #</w:t>
-      </w:r>
-      <w:r>
-        <w:rPr>
-          <w:rFonts w:hint="eastAsia"/>
-        </w:rPr>
-        <w:t>选择剪裁窗口</w:t>
-      </w:r>
-    </w:p>
-    <w:p>
-      <w:r>
-        <w:rPr>
-          <w:rFonts w:hint="eastAsia"/>
-        </w:rPr>
-        <w:t>4</w:t>
-      </w:r>
-      <w:r>
-        <w:rPr>
-          <w:rFonts w:hint="eastAsia"/>
-        </w:rPr>
-        <w:t>、</w:t>
-      </w:r>
-      <w:r>
-        <w:rPr>
-          <w:rFonts w:hint="eastAsia"/>
-        </w:rPr>
-        <w:t>其他为主要参数，见参数解释</w:t>
-      </w:r>
-    </w:p>
-    <w:p/>
-    <w:p/>
-    <w:p/>
-    <w:p>
-      <w:pPr>
-        <w:pStyle w:val="3"/>
-      </w:pPr>
-      <w:r>
-        <w:rPr>
-          <w:rFonts w:hint="eastAsia"/>
-        </w:rPr>
-        <w:t>启动文件</w:t>
+        <w:t>、虚拟机端启动客户端</w:t>
       </w:r>
     </w:p>
     <w:p>
@@ -3388,10 +3228,10 @@
           <w:noProof/>
         </w:rPr>
         <w:drawing>
-          <wp:inline distT="0" distB="0" distL="0" distR="0" wp14:anchorId="070F1247" wp14:editId="683CD008">
-            <wp:extent cx="8086725" cy="1994535"/>
-            <wp:effectExtent l="0" t="0" r="9525" b="5715"/>
-            <wp:docPr id="22" name="图片 22"/>
+          <wp:inline distT="0" distB="0" distL="0" distR="0" wp14:anchorId="5F3652D9" wp14:editId="330D6C45">
+            <wp:extent cx="1988992" cy="2773920"/>
+            <wp:effectExtent l="0" t="0" r="0" b="7620"/>
+            <wp:docPr id="8" name="图片 8"/>
             <wp:cNvGraphicFramePr>
               <a:graphicFrameLocks xmlns:a="http://schemas.openxmlformats.org/drawingml/2006/main" noChangeAspect="1"/>
             </wp:cNvGraphicFramePr>
@@ -3403,7 +3243,7 @@
                     <pic:cNvPicPr/>
                   </pic:nvPicPr>
                   <pic:blipFill>
-                    <a:blip r:embed="rId19"/>
+                    <a:blip r:embed="rId24"/>
                     <a:stretch>
                       <a:fillRect/>
                     </a:stretch>
@@ -3411,7 +3251,7 @@
                   <pic:spPr>
                     <a:xfrm>
                       <a:off x="0" y="0"/>
-                      <a:ext cx="8086725" cy="1994535"/>
+                      <a:ext cx="1988992" cy="2773920"/>
                     </a:xfrm>
                     <a:prstGeom prst="rect">
                       <a:avLst/>
@@ -3425,24 +3265,199 @@
       </w:r>
     </w:p>
     <w:p>
-      <w:r>
-        <w:rPr>
-          <w:rFonts w:hint="eastAsia"/>
-        </w:rPr>
-        <w:t>关闭所有终端，使用启动程序启动以上程序</w:t>
+      <w:pPr>
+        <w:rPr>
+          <w:rFonts w:hint="eastAsia"/>
+        </w:rPr>
+      </w:pPr>
+      <w:r>
+        <w:t>虚拟机这里启动机械臂控制的客户端，</w:t>
+      </w:r>
+    </w:p>
+    <w:p>
+      <w:pPr>
+        <w:rPr>
+          <w:rFonts w:hint="eastAsia"/>
+        </w:rPr>
+      </w:pPr>
+      <w:r>
+        <w:t>zonesion@zonesion:~/catkin_ws/src$ roslaunch "/home/zonesion/catkin_ws/src/marm_visual_control/launch/</w:t>
+      </w:r>
+      <w:r>
+        <w:rPr>
+          <w:color w:val="FF0000"/>
+        </w:rPr>
+        <w:t>aiarm-client-controller.launch</w:t>
+      </w:r>
+      <w:r>
+        <w:t>"</w:t>
+      </w:r>
+    </w:p>
+    <w:p>
+      <w:r>
+        <w:t>虚拟机则运行如上程序即可</w:t>
       </w:r>
     </w:p>
     <w:p/>
     <w:p>
       <w:pPr>
+        <w:pStyle w:val="5"/>
+      </w:pPr>
+      <w:r>
+        <w:rPr>
+          <w:rFonts w:hint="eastAsia"/>
+        </w:rPr>
+        <w:t>3</w:t>
+      </w:r>
+      <w:r>
+        <w:rPr>
+          <w:rFonts w:hint="eastAsia"/>
+        </w:rPr>
+        <w:t>、将鱼眼摄像头链接到电脑</w:t>
+      </w:r>
+    </w:p>
+    <w:p>
+      <w:pPr>
+        <w:rPr>
+          <w:rFonts w:hint="eastAsia"/>
+        </w:rPr>
+      </w:pPr>
+    </w:p>
+    <w:p>
+      <w:pPr>
+        <w:pStyle w:val="5"/>
+        <w:rPr>
+          <w:rFonts w:hint="eastAsia"/>
+        </w:rPr>
+      </w:pPr>
+      <w:r>
+        <w:rPr>
+          <w:rFonts w:hint="eastAsia"/>
+        </w:rPr>
+        <w:t>4</w:t>
+      </w:r>
+      <w:r>
+        <w:rPr>
+          <w:rFonts w:hint="eastAsia"/>
+        </w:rPr>
+        <w:t>、</w:t>
+      </w:r>
+      <w:r>
+        <w:rPr>
+          <w:rFonts w:hint="eastAsia"/>
+        </w:rPr>
+        <w:t>mian</w:t>
+      </w:r>
+      <w:r>
+        <w:rPr>
+          <w:rFonts w:hint="eastAsia"/>
+        </w:rPr>
+        <w:t>中定义为</w:t>
+      </w:r>
+      <w:r>
+        <w:rPr>
+          <w:color w:val="FF0000"/>
+        </w:rPr>
+        <w:t>varm</w:t>
+      </w:r>
+    </w:p>
+    <w:p>
+      <w:pPr>
+        <w:rPr>
+          <w:rFonts w:hint="eastAsia"/>
+        </w:rPr>
+      </w:pPr>
+      <w:r>
+        <w:t>然后在虚拟机中</w:t>
+      </w:r>
+      <w:r>
+        <w:t>main</w:t>
+      </w:r>
+      <w:r>
+        <w:t>程序中这里一定要定义为</w:t>
+      </w:r>
+      <w:r>
+        <w:rPr>
+          <w:color w:val="FF0000"/>
+        </w:rPr>
+        <w:t>varm</w:t>
+      </w:r>
+    </w:p>
+    <w:p>
+      <w:r>
+        <w:t>class AiArm(Arm,AiCamera):</w:t>
+      </w:r>
+    </w:p>
+    <w:p>
+      <w:r>
+        <w:t xml:space="preserve">    def __init__(self,g_open,color,win=[],loc_plate=[141,192,465,386],loc_plate_act=[0.147,0.173,0.092] ,</w:t>
+      </w:r>
+    </w:p>
+    <w:p>
+      <w:r>
+        <w:t xml:space="preserve">    loc_plate_act_origin=[0,0],loc_x_off_mx=25,loc_x_off_mi=9,loc_y_off_mx=15,color_par=None,bin_param=None,):</w:t>
+      </w:r>
+    </w:p>
+    <w:p>
+      <w:r>
+        <w:t xml:space="preserve">        super(AiArm,self).__init__(g_open,</w:t>
+      </w:r>
+      <w:r>
+        <w:rPr>
+          <w:color w:val="FF0000"/>
+        </w:rPr>
+        <w:t>xarm="varm")</w:t>
+      </w:r>
+    </w:p>
+    <w:p>
+      <w:r>
+        <w:t xml:space="preserve">        super(Arm,self).__init__(color,win,loc_plate,loc_plate_act,loc_plate_act_origin,</w:t>
+      </w:r>
+    </w:p>
+    <w:p>
+      <w:r>
+        <w:t xml:space="preserve">        loc_x_off_mx,loc_x_off_mi,loc_y_off_mx,color_par,bin_param)</w:t>
+      </w:r>
+    </w:p>
+    <w:p>
+      <w:r>
+        <w:t>这样表示使用虚拟机控制机械臂，</w:t>
+      </w:r>
+    </w:p>
+    <w:p/>
+    <w:p>
+      <w:pPr>
+        <w:rPr>
+          <w:rFonts w:hint="eastAsia"/>
+        </w:rPr>
+      </w:pPr>
+      <w:bookmarkStart w:id="0" w:name="_GoBack"/>
+      <w:bookmarkEnd w:id="0"/>
+    </w:p>
+    <w:p>
+      <w:pPr>
+        <w:rPr>
+          <w:rFonts w:hint="eastAsia"/>
+        </w:rPr>
+      </w:pPr>
+    </w:p>
+    <w:p>
+      <w:pPr>
         <w:pStyle w:val="2"/>
+        <w:rPr>
+          <w:rFonts w:hint="eastAsia"/>
+        </w:rPr>
       </w:pPr>
       <w:r>
         <w:t>注意事项</w:t>
       </w:r>
     </w:p>
-    <w:p/>
-    <w:p>
+    <w:p>
+      <w:pPr>
+        <w:rPr>
+          <w:rFonts w:hint="eastAsia"/>
+        </w:rPr>
+      </w:pPr>
       <w:r>
         <w:rPr>
           <w:rFonts w:hint="eastAsia"/>
@@ -3453,60 +3468,63 @@
         <w:rPr>
           <w:rFonts w:hint="eastAsia"/>
         </w:rPr>
-        <w:t>、如果蓝色和绿色四个角识别不是很好，主要是光线不是很好，加上木块材质反光，导致四个角的颜色识别参数不一样，</w:t>
-      </w:r>
-      <w:r>
-        <w:rPr>
-          <w:rFonts w:hint="eastAsia"/>
+        <w:t>、</w:t>
+      </w:r>
+      <w:r>
+        <w:rPr>
+          <w:rFonts w:hint="eastAsia"/>
+        </w:rPr>
+        <w:t>颜色标定时注意货品区会存在一定的干扰，标定颜色时要保证数据稳定，</w:t>
+      </w:r>
+      <w:r>
+        <w:rPr>
+          <w:rFonts w:hint="eastAsia"/>
+        </w:rPr>
+        <w:t>camera</w:t>
+      </w:r>
+      <w:r>
+        <w:t>.py</w:t>
+      </w:r>
+      <w:r>
+        <w:t>中的无法准确获取颜色数据的。</w:t>
+      </w:r>
+    </w:p>
+    <w:p>
+      <w:pPr>
+        <w:rPr>
           <w:b/>
-        </w:rPr>
-        <w:t>演示时候可以使用红色</w:t>
-      </w:r>
+          <w:color w:val="FF0000"/>
+        </w:rPr>
+      </w:pPr>
       <w:r>
         <w:rPr>
           <w:rFonts w:hint="eastAsia"/>
           <w:b/>
-        </w:rPr>
-        <w:t>放在四角</w:t>
-      </w:r>
-      <w:r>
-        <w:rPr>
-          <w:rFonts w:hint="eastAsia"/>
-        </w:rPr>
-        <w:t>，红色识别比较好，</w:t>
+          <w:color w:val="FF0000"/>
+        </w:rPr>
+        <w:t>2</w:t>
       </w:r>
       <w:r>
         <w:rPr>
           <w:rFonts w:hint="eastAsia"/>
           <w:b/>
-        </w:rPr>
-        <w:t>蓝色</w:t>
-      </w:r>
-      <w:r>
-        <w:rPr>
-          <w:rFonts w:hint="eastAsia"/>
-          <w:b/>
-        </w:rPr>
-        <w:t>和绿色</w:t>
-      </w:r>
-      <w:r>
-        <w:rPr>
-          <w:rFonts w:hint="eastAsia"/>
-          <w:b/>
-        </w:rPr>
-        <w:t>就固定放在一侧即可</w:t>
-      </w:r>
-      <w:r>
-        <w:rPr>
-          <w:rFonts w:hint="eastAsia"/>
-        </w:rPr>
-        <w:t>。</w:t>
+          <w:color w:val="FF0000"/>
+        </w:rPr>
+        <w:t>、如果摄像头位置不正确，会导致识别定位板位置不对，理想状态下照相机的拍照位拍摄的定位框是居中并且水平的。</w:t>
       </w:r>
     </w:p>
     <w:p/>
     <w:p/>
     <w:p/>
     <w:p/>
+    <w:p/>
+    <w:p>
+      <w:pPr>
+        <w:rPr>
+          <w:rFonts w:hint="eastAsia"/>
+        </w:rPr>
+      </w:pPr>
+    </w:p>
     <w:tbl>
       <w:tblPr>
         <w:tblStyle w:val="ab"/>
@@ -6148,7 +6166,7 @@
 </file>
 
 <file path=customXml/itemProps1.xml><?xml version="1.0" encoding="utf-8"?>
-<ds:datastoreItem xmlns:ds="http://schemas.openxmlformats.org/officeDocument/2006/customXml" ds:itemID="{15F119FD-2F95-45CB-89C4-E163963ACF7A}">
+<ds:datastoreItem xmlns:ds="http://schemas.openxmlformats.org/officeDocument/2006/customXml" ds:itemID="{9674CC79-DC2A-4689-9517-D737DC35F3F8}">
   <ds:schemaRefs>
     <ds:schemaRef ds:uri="http://schemas.openxmlformats.org/officeDocument/2006/bibliography"/>
   </ds:schemaRefs>

</xml_diff>